<commit_message>
Update misc.xml and report
</commit_message>
<xml_diff>
--- a/Αναφορά.docx
+++ b/Αναφορά.docx
@@ -12,9 +12,7 @@
         </w:rPr>
       </w:pPr>
       <w:bookmarkStart w:id="0" w:name="_Hlk531538221"/>
-      <w:bookmarkStart w:id="1" w:name="_GoBack"/>
       <w:bookmarkEnd w:id="0"/>
-      <w:bookmarkEnd w:id="1"/>
       <w:r>
         <w:rPr>
           <w:rFonts w:asciiTheme="majorHAnsi" w:hAnsiTheme="majorHAnsi" w:cstheme="majorHAnsi"/>
@@ -153,6 +151,8 @@
         </w:rPr>
         <w:t>ΟΝΟΜΑΤΕΠΩΝΥΜΟ: ΔΗΜΗΤΡΙΟΣ ΠΑΝΤΕΛΕΗΜΩΝ ΓΙΑΚΑΤΟΣ</w:t>
       </w:r>
+      <w:bookmarkStart w:id="1" w:name="_GoBack"/>
+      <w:bookmarkEnd w:id="1"/>
     </w:p>
     <w:p>
       <w:pPr>
@@ -321,6 +321,7 @@
               <w:tab w:val="right" w:leader="dot" w:pos="9350"/>
             </w:tabs>
             <w:rPr>
+              <w:rFonts w:eastAsiaTheme="minorEastAsia"/>
               <w:noProof/>
             </w:rPr>
           </w:pPr>
@@ -348,7 +349,7 @@
             </w:rPr>
             <w:fldChar w:fldCharType="separate"/>
           </w:r>
-          <w:hyperlink w:anchor="_Toc10465926" w:history="1">
+          <w:hyperlink w:anchor="_Toc10484668" w:history="1">
             <w:r>
               <w:rPr>
                 <w:rStyle w:val="Hyperlink"/>
@@ -376,7 +377,7 @@
                 <w:noProof/>
                 <w:webHidden/>
               </w:rPr>
-              <w:instrText xml:space="preserve"> PAGEREF _Toc10465926 \h </w:instrText>
+              <w:instrText xml:space="preserve"> PAGEREF _Toc10484668 \h </w:instrText>
             </w:r>
             <w:r>
               <w:rPr>
@@ -414,10 +415,11 @@
               <w:tab w:val="right" w:leader="dot" w:pos="9350"/>
             </w:tabs>
             <w:rPr>
+              <w:rFonts w:eastAsiaTheme="minorEastAsia"/>
               <w:noProof/>
             </w:rPr>
           </w:pPr>
-          <w:hyperlink w:anchor="_Toc10465927" w:history="1">
+          <w:hyperlink w:anchor="_Toc10484669" w:history="1">
             <w:r>
               <w:rPr>
                 <w:rStyle w:val="Hyperlink"/>
@@ -452,7 +454,7 @@
                 <w:noProof/>
                 <w:webHidden/>
               </w:rPr>
-              <w:instrText xml:space="preserve"> PAGEREF _Toc10465927 \h </w:instrText>
+              <w:instrText xml:space="preserve"> PAGEREF _Toc10484669 \h </w:instrText>
             </w:r>
             <w:r>
               <w:rPr>
@@ -490,10 +492,11 @@
               <w:tab w:val="right" w:leader="dot" w:pos="9350"/>
             </w:tabs>
             <w:rPr>
+              <w:rFonts w:eastAsiaTheme="minorEastAsia"/>
               <w:noProof/>
             </w:rPr>
           </w:pPr>
-          <w:hyperlink w:anchor="_Toc10465928" w:history="1">
+          <w:hyperlink w:anchor="_Toc10484670" w:history="1">
             <w:r>
               <w:rPr>
                 <w:rStyle w:val="Hyperlink"/>
@@ -521,7 +524,7 @@
                 <w:noProof/>
                 <w:webHidden/>
               </w:rPr>
-              <w:instrText xml:space="preserve"> PAGEREF _Toc10465928 \h </w:instrText>
+              <w:instrText xml:space="preserve"> PAGEREF _Toc10484670 \h </w:instrText>
             </w:r>
             <w:r>
               <w:rPr>
@@ -559,10 +562,11 @@
               <w:tab w:val="right" w:leader="dot" w:pos="9350"/>
             </w:tabs>
             <w:rPr>
+              <w:rFonts w:eastAsiaTheme="minorEastAsia"/>
               <w:noProof/>
             </w:rPr>
           </w:pPr>
-          <w:hyperlink w:anchor="_Toc10465929" w:history="1">
+          <w:hyperlink w:anchor="_Toc10484671" w:history="1">
             <w:r>
               <w:rPr>
                 <w:rStyle w:val="Hyperlink"/>
@@ -628,7 +632,92 @@
                 <w:noProof/>
                 <w:webHidden/>
               </w:rPr>
-              <w:instrText xml:space="preserve"> PAGEREF _Toc10465929 \h </w:instrText>
+              <w:instrText xml:space="preserve"> PAGEREF _Toc10484671 \h </w:instrText>
+            </w:r>
+            <w:r>
+              <w:rPr>
+                <w:noProof/>
+                <w:webHidden/>
+              </w:rPr>
+            </w:r>
+            <w:r>
+              <w:rPr>
+                <w:noProof/>
+                <w:webHidden/>
+              </w:rPr>
+              <w:fldChar w:fldCharType="separate"/>
+            </w:r>
+            <w:r>
+              <w:rPr>
+                <w:noProof/>
+                <w:webHidden/>
+              </w:rPr>
+              <w:t>5</w:t>
+            </w:r>
+            <w:r>
+              <w:rPr>
+                <w:noProof/>
+                <w:webHidden/>
+              </w:rPr>
+              <w:fldChar w:fldCharType="end"/>
+            </w:r>
+          </w:hyperlink>
+        </w:p>
+        <w:p>
+          <w:pPr>
+            <w:pStyle w:val="TOC1"/>
+            <w:tabs>
+              <w:tab w:val="right" w:leader="dot" w:pos="9350"/>
+            </w:tabs>
+            <w:rPr>
+              <w:rFonts w:eastAsiaTheme="minorEastAsia"/>
+              <w:noProof/>
+            </w:rPr>
+          </w:pPr>
+          <w:hyperlink w:anchor="_Toc10484672" w:history="1">
+            <w:r>
+              <w:rPr>
+                <w:rStyle w:val="Hyperlink"/>
+                <w:noProof/>
+                <w:lang w:val="el-GR"/>
+              </w:rPr>
+              <w:t xml:space="preserve">Οδηγίες εκτέλεσης </w:t>
+            </w:r>
+            <w:r>
+              <w:rPr>
+                <w:rStyle w:val="Hyperlink"/>
+                <w:noProof/>
+              </w:rPr>
+              <w:t xml:space="preserve">jar </w:t>
+            </w:r>
+            <w:r>
+              <w:rPr>
+                <w:rStyle w:val="Hyperlink"/>
+                <w:noProof/>
+                <w:lang w:val="el-GR"/>
+              </w:rPr>
+              <w:t>αρχείου</w:t>
+            </w:r>
+            <w:r>
+              <w:rPr>
+                <w:noProof/>
+                <w:webHidden/>
+              </w:rPr>
+              <w:tab/>
+            </w:r>
+            <w:r>
+              <w:rPr>
+                <w:noProof/>
+                <w:webHidden/>
+              </w:rPr>
+              <w:fldChar w:fldCharType="begin"/>
+            </w:r>
+            <w:r>
+              <w:rPr>
+                <w:noProof/>
+                <w:webHidden/>
+              </w:rPr>
+              <w:instrText xml:space="preserve"> PAGEREF _Toc10484672 \h </w:instrText>
             </w:r>
             <w:r>
               <w:rPr>
@@ -685,7 +774,7 @@
           <w:lang w:val="el-GR"/>
         </w:rPr>
       </w:pPr>
-      <w:bookmarkStart w:id="2" w:name="_Toc10465926"/>
+      <w:bookmarkStart w:id="2" w:name="_Toc10484668"/>
       <w:r>
         <w:rPr>
           <w:color w:val="auto"/>
@@ -745,7 +834,7 @@
           <w:lang w:val="el-GR"/>
         </w:rPr>
       </w:pPr>
-      <w:bookmarkStart w:id="3" w:name="_Toc10465927"/>
+      <w:bookmarkStart w:id="3" w:name="_Toc10484669"/>
       <w:r>
         <w:rPr>
           <w:color w:val="auto"/>
@@ -1757,7 +1846,7 @@
           <w:lang w:val="el-GR"/>
         </w:rPr>
       </w:pPr>
-      <w:bookmarkStart w:id="4" w:name="_Toc10465928"/>
+      <w:bookmarkStart w:id="4" w:name="_Toc10484670"/>
       <w:r>
         <w:rPr>
           <w:color w:val="auto"/>
@@ -11120,7 +11209,7 @@
           <w:lang w:val="el-GR"/>
         </w:rPr>
       </w:pPr>
-      <w:bookmarkStart w:id="5" w:name="_Toc10465929"/>
+      <w:bookmarkStart w:id="5" w:name="_Toc10484671"/>
       <w:r>
         <w:rPr>
           <w:rFonts w:eastAsiaTheme="minorEastAsia"/>
@@ -11319,6 +11408,220 @@
           <w:lang w:val="el-GR"/>
         </w:rPr>
         <w:t>δημιουργείται με τυχαίο τρόπο.</w:t>
+      </w:r>
+    </w:p>
+    <w:p>
+      <w:pPr>
+        <w:pStyle w:val="Heading1"/>
+        <w:rPr>
+          <w:rFonts w:eastAsiaTheme="minorEastAsia"/>
+          <w:color w:val="auto"/>
+          <w:lang w:val="el-GR"/>
+        </w:rPr>
+      </w:pPr>
+      <w:bookmarkStart w:id="6" w:name="_Toc10484672"/>
+      <w:r>
+        <w:rPr>
+          <w:rFonts w:eastAsiaTheme="minorEastAsia"/>
+          <w:color w:val="auto"/>
+          <w:lang w:val="el-GR"/>
+        </w:rPr>
+        <w:t xml:space="preserve">Οδηγίες εκτέλεσης </w:t>
+      </w:r>
+      <w:r>
+        <w:rPr>
+          <w:rFonts w:eastAsiaTheme="minorEastAsia"/>
+          <w:color w:val="auto"/>
+        </w:rPr>
+        <w:t xml:space="preserve">jar </w:t>
+      </w:r>
+      <w:r>
+        <w:rPr>
+          <w:rFonts w:eastAsiaTheme="minorEastAsia"/>
+          <w:color w:val="auto"/>
+          <w:lang w:val="el-GR"/>
+        </w:rPr>
+        <w:t>αρχείου</w:t>
+      </w:r>
+      <w:bookmarkEnd w:id="6"/>
+    </w:p>
+    <w:p>
+      <w:pPr>
+        <w:rPr>
+          <w:lang w:val="el-GR"/>
+        </w:rPr>
+      </w:pPr>
+      <w:r>
+        <w:rPr>
+          <w:lang w:val="el-GR"/>
+        </w:rPr>
+        <w:t xml:space="preserve">Το αρχείο </w:t>
+      </w:r>
+      <w:r>
+        <w:t>jar</w:t>
+      </w:r>
+      <w:r>
+        <w:rPr>
+          <w:lang w:val="el-GR"/>
+        </w:rPr>
+        <w:t xml:space="preserve"> εκτελείται από </w:t>
+      </w:r>
+      <w:r>
+        <w:t>command</w:t>
+      </w:r>
+      <w:r>
+        <w:rPr>
+          <w:lang w:val="el-GR"/>
+        </w:rPr>
+        <w:t xml:space="preserve"> </w:t>
+      </w:r>
+      <w:r>
+        <w:t>line</w:t>
+      </w:r>
+      <w:r>
+        <w:rPr>
+          <w:lang w:val="el-GR"/>
+        </w:rPr>
+        <w:t>.</w:t>
+      </w:r>
+    </w:p>
+    <w:p>
+      <w:pPr>
+        <w:rPr>
+          <w:lang w:val="el-GR"/>
+        </w:rPr>
+      </w:pPr>
+      <w:r>
+        <w:rPr>
+          <w:lang w:val="el-GR"/>
+        </w:rPr>
+        <w:t xml:space="preserve">Για την εκτέλεση του </w:t>
+      </w:r>
+      <w:r>
+        <w:t>jar</w:t>
+      </w:r>
+      <w:r>
+        <w:rPr>
+          <w:lang w:val="el-GR"/>
+        </w:rPr>
+        <w:t xml:space="preserve"> </w:t>
+      </w:r>
+      <w:r>
+        <w:rPr>
+          <w:lang w:val="el-GR"/>
+        </w:rPr>
+        <w:t>εκτελέστε τα παρακάτω βήματα:</w:t>
+      </w:r>
+    </w:p>
+    <w:p>
+      <w:pPr>
+        <w:pStyle w:val="ListParagraph"/>
+        <w:numPr>
+          <w:ilvl w:val="0"/>
+          <w:numId w:val="3"/>
+        </w:numPr>
+        <w:rPr>
+          <w:lang w:val="el-GR"/>
+        </w:rPr>
+      </w:pPr>
+      <w:r>
+        <w:rPr>
+          <w:lang w:val="el-GR"/>
+        </w:rPr>
+        <w:t xml:space="preserve">Ανοίξτε το </w:t>
+      </w:r>
+      <w:r>
+        <w:t>command line.</w:t>
+      </w:r>
+    </w:p>
+    <w:p>
+      <w:pPr>
+        <w:pStyle w:val="ListParagraph"/>
+        <w:numPr>
+          <w:ilvl w:val="0"/>
+          <w:numId w:val="3"/>
+        </w:numPr>
+        <w:rPr>
+          <w:lang w:val="el-GR"/>
+        </w:rPr>
+      </w:pPr>
+      <w:r>
+        <w:rPr>
+          <w:lang w:val="el-GR"/>
+        </w:rPr>
+        <w:t xml:space="preserve">Προηγηθείτε στο </w:t>
+      </w:r>
+      <w:r>
+        <w:t>directory</w:t>
+      </w:r>
+      <w:r>
+        <w:rPr>
+          <w:lang w:val="el-GR"/>
+        </w:rPr>
+        <w:t xml:space="preserve"> </w:t>
+      </w:r>
+      <w:r>
+        <w:rPr>
+          <w:lang w:val="el-GR"/>
+        </w:rPr>
+        <w:t xml:space="preserve">που βρίσκεται το αρχείο </w:t>
+      </w:r>
+      <w:r>
+        <w:t>jar</w:t>
+      </w:r>
+      <w:r>
+        <w:rPr>
+          <w:lang w:val="el-GR"/>
+        </w:rPr>
+        <w:t>.</w:t>
+      </w:r>
+    </w:p>
+    <w:p>
+      <w:pPr>
+        <w:pStyle w:val="ListParagraph"/>
+        <w:numPr>
+          <w:ilvl w:val="0"/>
+          <w:numId w:val="3"/>
+        </w:numPr>
+        <w:rPr>
+          <w:lang w:val="el-GR"/>
+        </w:rPr>
+      </w:pPr>
+      <w:r>
+        <w:rPr>
+          <w:lang w:val="el-GR"/>
+        </w:rPr>
+        <w:t xml:space="preserve">Γράψτε και εκτελέστε την εντολή: </w:t>
+      </w:r>
+      <w:r>
+        <w:t>java</w:t>
+      </w:r>
+      <w:r>
+        <w:rPr>
+          <w:lang w:val="el-GR"/>
+        </w:rPr>
+        <w:t xml:space="preserve"> -</w:t>
+      </w:r>
+      <w:r>
+        <w:t>jar</w:t>
+      </w:r>
+      <w:r>
+        <w:rPr>
+          <w:lang w:val="el-GR"/>
+        </w:rPr>
+        <w:t xml:space="preserve"> </w:t>
+      </w:r>
+      <w:r>
+        <w:t>CRC</w:t>
+      </w:r>
+      <w:r>
+        <w:rPr>
+          <w:lang w:val="el-GR"/>
+        </w:rPr>
+        <w:t>.</w:t>
+      </w:r>
+      <w:r>
+        <w:t>jar</w:t>
       </w:r>
     </w:p>
     <w:sectPr>
@@ -11442,6 +11745,92 @@
 <file path=word/numbering.xml><?xml version="1.0" encoding="utf-8"?>
 <w:numbering xmlns:wpc="http://schemas.microsoft.com/office/word/2010/wordprocessingCanvas" xmlns:cx="http://schemas.microsoft.com/office/drawing/2014/chartex" xmlns:cx1="http://schemas.microsoft.com/office/drawing/2015/9/8/chartex" xmlns:cx2="http://schemas.microsoft.com/office/drawing/2015/10/21/chartex" xmlns:cx3="http://schemas.microsoft.com/office/drawing/2016/5/9/chartex" xmlns:cx4="http://schemas.microsoft.com/office/drawing/2016/5/10/chartex" xmlns:cx5="http://schemas.microsoft.com/office/drawing/2016/5/11/chartex" xmlns:cx6="http://schemas.microsoft.com/office/drawing/2016/5/12/chartex" xmlns:cx7="http://schemas.microsoft.com/office/drawing/2016/5/13/chartex" xmlns:cx8="http://schemas.microsoft.com/office/drawing/2016/5/14/chartex" xmlns:mc="http://schemas.openxmlformats.org/markup-compatibility/2006" xmlns:aink="http://schemas.microsoft.com/office/drawing/2016/ink" xmlns:am3d="http://schemas.microsoft.com/office/drawing/2017/model3d" xmlns:o="urn:schemas-microsoft-com:office:office" xmlns:r="http://schemas.openxmlformats.org/officeDocument/2006/relationships" xmlns:m="http://schemas.openxmlformats.org/officeDocument/2006/math" xmlns:v="urn:schemas-microsoft-com:vml" xmlns:wp14="http://schemas.microsoft.com/office/word/2010/wordprocessingDrawing" xmlns:wp="http://schemas.openxmlformats.org/drawingml/2006/wordprocessingDrawing" xmlns:w10="urn:schemas-microsoft-com:office:word" xmlns:w="http://schemas.openxmlformats.org/wordprocessingml/2006/main" xmlns:w14="http://schemas.microsoft.com/office/word/2010/wordml" xmlns:w15="http://schemas.microsoft.com/office/word/2012/wordml" xmlns:w16cid="http://schemas.microsoft.com/office/word/2016/wordml/cid" xmlns:w16se="http://schemas.microsoft.com/office/word/2015/wordml/symex" xmlns:wpg="http://schemas.microsoft.com/office/word/2010/wordprocessingGroup" xmlns:wpi="http://schemas.microsoft.com/office/word/2010/wordprocessingInk" xmlns:wne="http://schemas.microsoft.com/office/word/2006/wordml" xmlns:wps="http://schemas.microsoft.com/office/word/2010/wordprocessingShape" mc:Ignorable="w14 w15 w16se w16cid wp14">
   <w:abstractNum w:abstractNumId="0" w15:restartNumberingAfterBreak="0">
+    <w:nsid w:val="05832E3E"/>
+    <w:multiLevelType w:val="hybridMultilevel"/>
+    <w:tmpl w:val="6774292A"/>
+    <w:lvl w:ilvl="0" w:tplc="0409000F">
+      <w:start w:val="1"/>
+      <w:numFmt w:val="decimal"/>
+      <w:lvlText w:val="%1."/>
+      <w:lvlJc w:val="left"/>
+      <w:pPr>
+        <w:ind w:left="720" w:hanging="360"/>
+      </w:pPr>
+    </w:lvl>
+    <w:lvl w:ilvl="1" w:tplc="04090019" w:tentative="1">
+      <w:start w:val="1"/>
+      <w:numFmt w:val="lowerLetter"/>
+      <w:lvlText w:val="%2."/>
+      <w:lvlJc w:val="left"/>
+      <w:pPr>
+        <w:ind w:left="1440" w:hanging="360"/>
+      </w:pPr>
+    </w:lvl>
+    <w:lvl w:ilvl="2" w:tplc="0409001B" w:tentative="1">
+      <w:start w:val="1"/>
+      <w:numFmt w:val="lowerRoman"/>
+      <w:lvlText w:val="%3."/>
+      <w:lvlJc w:val="right"/>
+      <w:pPr>
+        <w:ind w:left="2160" w:hanging="180"/>
+      </w:pPr>
+    </w:lvl>
+    <w:lvl w:ilvl="3" w:tplc="0409000F" w:tentative="1">
+      <w:start w:val="1"/>
+      <w:numFmt w:val="decimal"/>
+      <w:lvlText w:val="%4."/>
+      <w:lvlJc w:val="left"/>
+      <w:pPr>
+        <w:ind w:left="2880" w:hanging="360"/>
+      </w:pPr>
+    </w:lvl>
+    <w:lvl w:ilvl="4" w:tplc="04090019" w:tentative="1">
+      <w:start w:val="1"/>
+      <w:numFmt w:val="lowerLetter"/>
+      <w:lvlText w:val="%5."/>
+      <w:lvlJc w:val="left"/>
+      <w:pPr>
+        <w:ind w:left="3600" w:hanging="360"/>
+      </w:pPr>
+    </w:lvl>
+    <w:lvl w:ilvl="5" w:tplc="0409001B" w:tentative="1">
+      <w:start w:val="1"/>
+      <w:numFmt w:val="lowerRoman"/>
+      <w:lvlText w:val="%6."/>
+      <w:lvlJc w:val="right"/>
+      <w:pPr>
+        <w:ind w:left="4320" w:hanging="180"/>
+      </w:pPr>
+    </w:lvl>
+    <w:lvl w:ilvl="6" w:tplc="0409000F" w:tentative="1">
+      <w:start w:val="1"/>
+      <w:numFmt w:val="decimal"/>
+      <w:lvlText w:val="%7."/>
+      <w:lvlJc w:val="left"/>
+      <w:pPr>
+        <w:ind w:left="5040" w:hanging="360"/>
+      </w:pPr>
+    </w:lvl>
+    <w:lvl w:ilvl="7" w:tplc="04090019" w:tentative="1">
+      <w:start w:val="1"/>
+      <w:numFmt w:val="lowerLetter"/>
+      <w:lvlText w:val="%8."/>
+      <w:lvlJc w:val="left"/>
+      <w:pPr>
+        <w:ind w:left="5760" w:hanging="360"/>
+      </w:pPr>
+    </w:lvl>
+    <w:lvl w:ilvl="8" w:tplc="0409001B" w:tentative="1">
+      <w:start w:val="1"/>
+      <w:numFmt w:val="lowerRoman"/>
+      <w:lvlText w:val="%9."/>
+      <w:lvlJc w:val="right"/>
+      <w:pPr>
+        <w:ind w:left="6480" w:hanging="180"/>
+      </w:pPr>
+    </w:lvl>
+  </w:abstractNum>
+  <w:abstractNum w:abstractNumId="1" w15:restartNumberingAfterBreak="0">
     <w:nsid w:val="158A0CE0"/>
     <w:multiLevelType w:val="hybridMultilevel"/>
     <w:tmpl w:val="2062D818"/>
@@ -11554,7 +11943,7 @@
       </w:rPr>
     </w:lvl>
   </w:abstractNum>
-  <w:abstractNum w:abstractNumId="1" w15:restartNumberingAfterBreak="0">
+  <w:abstractNum w:abstractNumId="2" w15:restartNumberingAfterBreak="0">
     <w:nsid w:val="79EB73E3"/>
     <w:multiLevelType w:val="hybridMultilevel"/>
     <w:tmpl w:val="3C0850BC"/>
@@ -11668,10 +12057,13 @@
     </w:lvl>
   </w:abstractNum>
   <w:num w:numId="1">
-    <w:abstractNumId w:val="0"/>
+    <w:abstractNumId w:val="1"/>
   </w:num>
   <w:num w:numId="2">
-    <w:abstractNumId w:val="1"/>
+    <w:abstractNumId w:val="2"/>
+  </w:num>
+  <w:num w:numId="3">
+    <w:abstractNumId w:val="0"/>
   </w:num>
 </w:numbering>
 </file>
@@ -12589,7 +12981,7 @@
 </file>
 
 <file path=customXml/itemProps1.xml><?xml version="1.0" encoding="utf-8"?>
-<ds:datastoreItem xmlns:ds="http://schemas.openxmlformats.org/officeDocument/2006/customXml" ds:itemID="{A8DFE632-0C4A-4942-91A2-3186FFB30674}">
+<ds:datastoreItem xmlns:ds="http://schemas.openxmlformats.org/officeDocument/2006/customXml" ds:itemID="{6AB4DDCE-886A-4126-BAD8-ADC6EA03CD77}">
   <ds:schemaRefs>
     <ds:schemaRef ds:uri="http://schemas.openxmlformats.org/officeDocument/2006/bibliography"/>
   </ds:schemaRefs>

</xml_diff>